<commit_message>
Add Most Likely Jobs Document
</commit_message>
<xml_diff>
--- a/Most Likely Jobs.docx
+++ b/Most Likely Jobs.docx
@@ -29,7 +29,11 @@
         <w:t>Project Manager</w:t>
       </w:r>
     </w:p>
-    <w:p/>
+    <w:p>
+      <w:r>
+        <w:t>Need to create a convincing argument on why I want to be a data analyst and hat a data analyst is</w:t>
+      </w:r>
+    </w:p>
     <w:sectPr>
       <w:pgSz w:w="12240" w:h="15840"/>
       <w:pgMar w:top="1440" w:right="1440" w:bottom="1440" w:left="1440" w:header="720" w:footer="720" w:gutter="0"/>

</xml_diff>